<commit_message>
[feat] implements proper bullet system
</commit_message>
<xml_diff>
--- a/templates/proposal-template.docx
+++ b/templates/proposal-template.docx
@@ -282,7 +282,7 @@
         <w:pStyle w:val="paragraph"/>
         <w:numPr>
           <w:ilvl w:val="0"/>
-          <w:numId w:val="2"/>
+          <w:numId w:val="1"/>
         </w:numPr>
         <w:spacing w:beforeAutospacing="0" w:before="0" w:afterAutospacing="0" w:after="0"/>
         <w:textAlignment w:val="baseline"/>
@@ -337,7 +337,7 @@
         <w:pStyle w:val="paragraph"/>
         <w:numPr>
           <w:ilvl w:val="0"/>
-          <w:numId w:val="2"/>
+          <w:numId w:val="1"/>
         </w:numPr>
         <w:spacing w:beforeAutospacing="0" w:before="0" w:afterAutospacing="0" w:after="0"/>
         <w:textAlignment w:val="baseline"/>
@@ -392,7 +392,7 @@
         <w:pStyle w:val="paragraph"/>
         <w:numPr>
           <w:ilvl w:val="0"/>
-          <w:numId w:val="2"/>
+          <w:numId w:val="1"/>
         </w:numPr>
         <w:spacing w:beforeAutospacing="0" w:before="0" w:afterAutospacing="0" w:after="0"/>
         <w:textAlignment w:val="baseline"/>
@@ -447,7 +447,7 @@
         <w:pStyle w:val="paragraph"/>
         <w:numPr>
           <w:ilvl w:val="0"/>
-          <w:numId w:val="2"/>
+          <w:numId w:val="1"/>
         </w:numPr>
         <w:spacing w:beforeAutospacing="0" w:before="0" w:afterAutospacing="0" w:after="0"/>
         <w:textAlignment w:val="baseline"/>
@@ -503,7 +503,7 @@
         <w:pStyle w:val="paragraph"/>
         <w:numPr>
           <w:ilvl w:val="0"/>
-          <w:numId w:val="2"/>
+          <w:numId w:val="1"/>
         </w:numPr>
         <w:spacing w:beforeAutospacing="0" w:before="0" w:afterAutospacing="0" w:after="0"/>
         <w:textAlignment w:val="baseline"/>
@@ -597,8 +597,8 @@
       <w:tblGrid>
         <w:gridCol w:w="993"/>
         <w:gridCol w:w="1842"/>
-        <w:gridCol w:w="4965"/>
-        <w:gridCol w:w="1271"/>
+        <w:gridCol w:w="4966"/>
+        <w:gridCol w:w="1270"/>
       </w:tblGrid>
       <w:tr>
         <w:trPr>
@@ -670,7 +670,7 @@
         </w:tc>
         <w:tc>
           <w:tcPr>
-            <w:tcW w:w="4965" w:type="dxa"/>
+            <w:tcW w:w="4966" w:type="dxa"/>
             <w:tcBorders>
               <w:top w:val="single" w:sz="4" w:space="0" w:color="000000"/>
               <w:left w:val="single" w:sz="4" w:space="0" w:color="000000"/>
@@ -702,7 +702,7 @@
         </w:tc>
         <w:tc>
           <w:tcPr>
-            <w:tcW w:w="1271" w:type="dxa"/>
+            <w:tcW w:w="1270" w:type="dxa"/>
             <w:tcBorders>
               <w:top w:val="single" w:sz="4" w:space="0" w:color="000000"/>
               <w:left w:val="single" w:sz="4" w:space="0" w:color="000000"/>
@@ -877,7 +877,7 @@
         </w:tc>
         <w:tc>
           <w:tcPr>
-            <w:tcW w:w="4965" w:type="dxa"/>
+            <w:tcW w:w="4966" w:type="dxa"/>
             <w:tcBorders>
               <w:top w:val="single" w:sz="4" w:space="0" w:color="000000"/>
               <w:left w:val="single" w:sz="4" w:space="0" w:color="000000"/>
@@ -931,7 +931,7 @@
         </w:tc>
         <w:tc>
           <w:tcPr>
-            <w:tcW w:w="1271" w:type="dxa"/>
+            <w:tcW w:w="1270" w:type="dxa"/>
             <w:tcBorders>
               <w:top w:val="single" w:sz="4" w:space="0" w:color="000000"/>
               <w:left w:val="single" w:sz="4" w:space="0" w:color="000000"/>
@@ -998,6 +998,7 @@
                 <w:sz w:val="24"/>
                 <w:szCs w:val="24"/>
               </w:rPr>
+              <w:t>{#hasPricingTiers}</w:t>
             </w:r>
           </w:p>
         </w:tc>
@@ -1036,7 +1037,7 @@
         </w:tc>
         <w:tc>
           <w:tcPr>
-            <w:tcW w:w="4965" w:type="dxa"/>
+            <w:tcW w:w="4966" w:type="dxa"/>
             <w:tcBorders>
               <w:top w:val="single" w:sz="4" w:space="0" w:color="000000"/>
               <w:left w:val="single" w:sz="4" w:space="0" w:color="000000"/>
@@ -1068,7 +1069,7 @@
         </w:tc>
         <w:tc>
           <w:tcPr>
-            <w:tcW w:w="1271" w:type="dxa"/>
+            <w:tcW w:w="1270" w:type="dxa"/>
             <w:tcBorders>
               <w:top w:val="single" w:sz="4" w:space="0" w:color="000000"/>
               <w:left w:val="single" w:sz="4" w:space="0" w:color="000000"/>
@@ -1080,7 +1081,7 @@
             <w:pPr>
               <w:pStyle w:val="Normal"/>
               <w:spacing w:before="0" w:after="0"/>
-              <w:jc w:val="right"/>
+              <w:jc w:val="center"/>
               <w:rPr>
                 <w:b/>
                 <w:bCs/>
@@ -1097,6 +1098,7 @@
                 <w:sz w:val="24"/>
                 <w:szCs w:val="24"/>
               </w:rPr>
+              <w:t>{/hasPricingTiers}</w:t>
             </w:r>
           </w:p>
         </w:tc>
@@ -1170,7 +1172,7 @@
         </w:tc>
         <w:tc>
           <w:tcPr>
-            <w:tcW w:w="4965" w:type="dxa"/>
+            <w:tcW w:w="4966" w:type="dxa"/>
             <w:tcBorders>
               <w:top w:val="single" w:sz="4" w:space="0" w:color="000000"/>
               <w:left w:val="single" w:sz="4" w:space="0" w:color="000000"/>
@@ -1201,7 +1203,7 @@
         </w:tc>
         <w:tc>
           <w:tcPr>
-            <w:tcW w:w="1271" w:type="dxa"/>
+            <w:tcW w:w="1270" w:type="dxa"/>
             <w:tcBorders>
               <w:top w:val="single" w:sz="4" w:space="0" w:color="000000"/>
               <w:left w:val="single" w:sz="4" w:space="0" w:color="000000"/>
@@ -1304,7 +1306,7 @@
         </w:tc>
         <w:tc>
           <w:tcPr>
-            <w:tcW w:w="4965" w:type="dxa"/>
+            <w:tcW w:w="4966" w:type="dxa"/>
             <w:tcBorders>
               <w:top w:val="single" w:sz="4" w:space="0" w:color="000000"/>
               <w:left w:val="single" w:sz="4" w:space="0" w:color="000000"/>
@@ -1335,7 +1337,7 @@
         </w:tc>
         <w:tc>
           <w:tcPr>
-            <w:tcW w:w="1271" w:type="dxa"/>
+            <w:tcW w:w="1270" w:type="dxa"/>
             <w:tcBorders>
               <w:top w:val="single" w:sz="4" w:space="0" w:color="000000"/>
               <w:left w:val="single" w:sz="4" w:space="0" w:color="000000"/>
@@ -1430,7 +1432,7 @@
         </w:tc>
         <w:tc>
           <w:tcPr>
-            <w:tcW w:w="4965" w:type="dxa"/>
+            <w:tcW w:w="4966" w:type="dxa"/>
             <w:tcBorders>
               <w:top w:val="single" w:sz="4" w:space="0" w:color="000000"/>
               <w:left w:val="single" w:sz="4" w:space="0" w:color="000000"/>
@@ -1464,7 +1466,7 @@
         </w:tc>
         <w:tc>
           <w:tcPr>
-            <w:tcW w:w="1271" w:type="dxa"/>
+            <w:tcW w:w="1270" w:type="dxa"/>
             <w:tcBorders>
               <w:top w:val="single" w:sz="4" w:space="0" w:color="000000"/>
               <w:left w:val="single" w:sz="4" w:space="0" w:color="000000"/>
@@ -1560,7 +1562,7 @@
         </w:tc>
         <w:tc>
           <w:tcPr>
-            <w:tcW w:w="4965" w:type="dxa"/>
+            <w:tcW w:w="4966" w:type="dxa"/>
             <w:tcBorders>
               <w:top w:val="single" w:sz="4" w:space="0" w:color="000000"/>
               <w:left w:val="single" w:sz="4" w:space="0" w:color="000000"/>
@@ -1589,7 +1591,7 @@
         </w:tc>
         <w:tc>
           <w:tcPr>
-            <w:tcW w:w="1271" w:type="dxa"/>
+            <w:tcW w:w="1270" w:type="dxa"/>
             <w:tcBorders>
               <w:top w:val="single" w:sz="4" w:space="0" w:color="000000"/>
               <w:left w:val="single" w:sz="4" w:space="0" w:color="000000"/>
@@ -1680,7 +1682,7 @@
         </w:tc>
         <w:tc>
           <w:tcPr>
-            <w:tcW w:w="4965" w:type="dxa"/>
+            <w:tcW w:w="4966" w:type="dxa"/>
             <w:tcBorders>
               <w:top w:val="single" w:sz="4" w:space="0" w:color="000000"/>
               <w:left w:val="single" w:sz="4" w:space="0" w:color="000000"/>
@@ -1710,7 +1712,7 @@
         </w:tc>
         <w:tc>
           <w:tcPr>
-            <w:tcW w:w="1271" w:type="dxa"/>
+            <w:tcW w:w="1270" w:type="dxa"/>
             <w:tcBorders>
               <w:top w:val="single" w:sz="4" w:space="0" w:color="000000"/>
               <w:left w:val="single" w:sz="4" w:space="0" w:color="000000"/>
@@ -1810,7 +1812,7 @@
         </w:tc>
         <w:tc>
           <w:tcPr>
-            <w:tcW w:w="4965" w:type="dxa"/>
+            <w:tcW w:w="4966" w:type="dxa"/>
             <w:tcBorders>
               <w:top w:val="single" w:sz="4" w:space="0" w:color="000000"/>
               <w:left w:val="single" w:sz="4" w:space="0" w:color="000000"/>
@@ -1840,7 +1842,7 @@
         </w:tc>
         <w:tc>
           <w:tcPr>
-            <w:tcW w:w="1271" w:type="dxa"/>
+            <w:tcW w:w="1270" w:type="dxa"/>
             <w:tcBorders>
               <w:top w:val="single" w:sz="4" w:space="0" w:color="000000"/>
               <w:left w:val="single" w:sz="4" w:space="0" w:color="000000"/>
@@ -1940,7 +1942,7 @@
         </w:tc>
         <w:tc>
           <w:tcPr>
-            <w:tcW w:w="4965" w:type="dxa"/>
+            <w:tcW w:w="4966" w:type="dxa"/>
             <w:tcBorders>
               <w:top w:val="single" w:sz="4" w:space="0" w:color="000000"/>
               <w:left w:val="single" w:sz="4" w:space="0" w:color="000000"/>
@@ -1969,7 +1971,7 @@
         </w:tc>
         <w:tc>
           <w:tcPr>
-            <w:tcW w:w="1271" w:type="dxa"/>
+            <w:tcW w:w="1270" w:type="dxa"/>
             <w:tcBorders>
               <w:top w:val="single" w:sz="4" w:space="0" w:color="000000"/>
               <w:left w:val="single" w:sz="4" w:space="0" w:color="000000"/>
@@ -3313,18 +3315,16 @@
   <w:abstractNum w:abstractNumId="1">
     <w:lvl w:ilvl="0">
       <w:start w:val="1"/>
-      <w:numFmt w:val="bullet"/>
-      <w:lvlText w:val="●"/>
+      <w:numFmt w:val="decimal"/>
+      <w:lvlText w:val="%1."/>
       <w:lvlJc w:val="left"/>
       <w:pPr>
         <w:tabs>
           <w:tab w:val="num" w:pos="0"/>
         </w:tabs>
-        <w:ind w:left="720" w:hanging="360"/>
-      </w:pPr>
-      <w:rPr>
-        <w:rFonts w:ascii="Noto Sans Symbols" w:hAnsi="Noto Sans Symbols" w:cs="Noto Sans Symbols" w:hint="default"/>
-      </w:rPr>
+        <w:ind w:left="360" w:hanging="360"/>
+      </w:pPr>
+      <w:rPr/>
     </w:lvl>
     <w:lvl w:ilvl="1">
       <w:start w:val="1"/>
@@ -3335,25 +3335,25 @@
         <w:tabs>
           <w:tab w:val="num" w:pos="0"/>
         </w:tabs>
-        <w:ind w:left="1440" w:hanging="360"/>
+        <w:ind w:left="1080" w:hanging="360"/>
       </w:pPr>
       <w:rPr>
-        <w:rFonts w:ascii="Noto Sans Symbols" w:hAnsi="Noto Sans Symbols" w:cs="Noto Sans Symbols" w:hint="default"/>
+        <w:rFonts w:ascii="Courier New" w:hAnsi="Courier New" w:cs="Courier New" w:hint="default"/>
       </w:rPr>
     </w:lvl>
     <w:lvl w:ilvl="2">
       <w:start w:val="1"/>
       <w:numFmt w:val="bullet"/>
-      <w:lvlText w:val="▪"/>
+      <w:lvlText w:val=""/>
       <w:lvlJc w:val="left"/>
       <w:pPr>
         <w:tabs>
           <w:tab w:val="num" w:pos="0"/>
         </w:tabs>
-        <w:ind w:left="2160" w:hanging="360"/>
+        <w:ind w:left="1800" w:hanging="360"/>
       </w:pPr>
       <w:rPr>
-        <w:rFonts w:ascii="Noto Sans Symbols" w:hAnsi="Noto Sans Symbols" w:cs="Noto Sans Symbols" w:hint="default"/>
+        <w:rFonts w:ascii="Wingdings" w:hAnsi="Wingdings" w:cs="Wingdings" w:hint="default"/>
       </w:rPr>
     </w:lvl>
     <w:lvl w:ilvl="3">
@@ -3365,7 +3365,7 @@
         <w:tabs>
           <w:tab w:val="num" w:pos="0"/>
         </w:tabs>
-        <w:ind w:left="2880" w:hanging="360"/>
+        <w:ind w:left="2520" w:hanging="360"/>
       </w:pPr>
       <w:rPr>
         <w:rFonts w:ascii="Symbol" w:hAnsi="Symbol" w:cs="Symbol" w:hint="default"/>
@@ -3380,7 +3380,7 @@
         <w:tabs>
           <w:tab w:val="num" w:pos="0"/>
         </w:tabs>
-        <w:ind w:left="3600" w:hanging="360"/>
+        <w:ind w:left="3240" w:hanging="360"/>
       </w:pPr>
       <w:rPr>
         <w:rFonts w:ascii="Courier New" w:hAnsi="Courier New" w:cs="Courier New" w:hint="default"/>
@@ -3395,7 +3395,7 @@
         <w:tabs>
           <w:tab w:val="num" w:pos="0"/>
         </w:tabs>
-        <w:ind w:left="4320" w:hanging="360"/>
+        <w:ind w:left="3960" w:hanging="360"/>
       </w:pPr>
       <w:rPr>
         <w:rFonts w:ascii="Wingdings" w:hAnsi="Wingdings" w:cs="Wingdings" w:hint="default"/>
@@ -3410,7 +3410,7 @@
         <w:tabs>
           <w:tab w:val="num" w:pos="0"/>
         </w:tabs>
-        <w:ind w:left="5040" w:hanging="360"/>
+        <w:ind w:left="4680" w:hanging="360"/>
       </w:pPr>
       <w:rPr>
         <w:rFonts w:ascii="Symbol" w:hAnsi="Symbol" w:cs="Symbol" w:hint="default"/>
@@ -3425,7 +3425,7 @@
         <w:tabs>
           <w:tab w:val="num" w:pos="0"/>
         </w:tabs>
-        <w:ind w:left="5760" w:hanging="360"/>
+        <w:ind w:left="5400" w:hanging="360"/>
       </w:pPr>
       <w:rPr>
         <w:rFonts w:ascii="Courier New" w:hAnsi="Courier New" w:cs="Courier New" w:hint="default"/>
@@ -3440,7 +3440,7 @@
         <w:tabs>
           <w:tab w:val="num" w:pos="0"/>
         </w:tabs>
-        <w:ind w:left="6480" w:hanging="360"/>
+        <w:ind w:left="6120" w:hanging="360"/>
       </w:pPr>
       <w:rPr>
         <w:rFonts w:ascii="Wingdings" w:hAnsi="Wingdings" w:cs="Wingdings" w:hint="default"/>
@@ -3450,141 +3450,6 @@
   <w:abstractNum w:abstractNumId="2">
     <w:lvl w:ilvl="0">
       <w:start w:val="1"/>
-      <w:numFmt w:val="decimal"/>
-      <w:lvlText w:val="%1."/>
-      <w:lvlJc w:val="left"/>
-      <w:pPr>
-        <w:tabs>
-          <w:tab w:val="num" w:pos="0"/>
-        </w:tabs>
-        <w:ind w:left="360" w:hanging="360"/>
-      </w:pPr>
-      <w:rPr/>
-    </w:lvl>
-    <w:lvl w:ilvl="1">
-      <w:start w:val="1"/>
-      <w:numFmt w:val="bullet"/>
-      <w:lvlText w:val="o"/>
-      <w:lvlJc w:val="left"/>
-      <w:pPr>
-        <w:tabs>
-          <w:tab w:val="num" w:pos="0"/>
-        </w:tabs>
-        <w:ind w:left="1080" w:hanging="360"/>
-      </w:pPr>
-      <w:rPr>
-        <w:rFonts w:ascii="Courier New" w:hAnsi="Courier New" w:cs="Courier New" w:hint="default"/>
-      </w:rPr>
-    </w:lvl>
-    <w:lvl w:ilvl="2">
-      <w:start w:val="1"/>
-      <w:numFmt w:val="bullet"/>
-      <w:lvlText w:val=""/>
-      <w:lvlJc w:val="left"/>
-      <w:pPr>
-        <w:tabs>
-          <w:tab w:val="num" w:pos="0"/>
-        </w:tabs>
-        <w:ind w:left="1800" w:hanging="360"/>
-      </w:pPr>
-      <w:rPr>
-        <w:rFonts w:ascii="Wingdings" w:hAnsi="Wingdings" w:cs="Wingdings" w:hint="default"/>
-      </w:rPr>
-    </w:lvl>
-    <w:lvl w:ilvl="3">
-      <w:start w:val="1"/>
-      <w:numFmt w:val="bullet"/>
-      <w:lvlText w:val=""/>
-      <w:lvlJc w:val="left"/>
-      <w:pPr>
-        <w:tabs>
-          <w:tab w:val="num" w:pos="0"/>
-        </w:tabs>
-        <w:ind w:left="2520" w:hanging="360"/>
-      </w:pPr>
-      <w:rPr>
-        <w:rFonts w:ascii="Symbol" w:hAnsi="Symbol" w:cs="Symbol" w:hint="default"/>
-      </w:rPr>
-    </w:lvl>
-    <w:lvl w:ilvl="4">
-      <w:start w:val="1"/>
-      <w:numFmt w:val="bullet"/>
-      <w:lvlText w:val="o"/>
-      <w:lvlJc w:val="left"/>
-      <w:pPr>
-        <w:tabs>
-          <w:tab w:val="num" w:pos="0"/>
-        </w:tabs>
-        <w:ind w:left="3240" w:hanging="360"/>
-      </w:pPr>
-      <w:rPr>
-        <w:rFonts w:ascii="Courier New" w:hAnsi="Courier New" w:cs="Courier New" w:hint="default"/>
-      </w:rPr>
-    </w:lvl>
-    <w:lvl w:ilvl="5">
-      <w:start w:val="1"/>
-      <w:numFmt w:val="bullet"/>
-      <w:lvlText w:val=""/>
-      <w:lvlJc w:val="left"/>
-      <w:pPr>
-        <w:tabs>
-          <w:tab w:val="num" w:pos="0"/>
-        </w:tabs>
-        <w:ind w:left="3960" w:hanging="360"/>
-      </w:pPr>
-      <w:rPr>
-        <w:rFonts w:ascii="Wingdings" w:hAnsi="Wingdings" w:cs="Wingdings" w:hint="default"/>
-      </w:rPr>
-    </w:lvl>
-    <w:lvl w:ilvl="6">
-      <w:start w:val="1"/>
-      <w:numFmt w:val="bullet"/>
-      <w:lvlText w:val=""/>
-      <w:lvlJc w:val="left"/>
-      <w:pPr>
-        <w:tabs>
-          <w:tab w:val="num" w:pos="0"/>
-        </w:tabs>
-        <w:ind w:left="4680" w:hanging="360"/>
-      </w:pPr>
-      <w:rPr>
-        <w:rFonts w:ascii="Symbol" w:hAnsi="Symbol" w:cs="Symbol" w:hint="default"/>
-      </w:rPr>
-    </w:lvl>
-    <w:lvl w:ilvl="7">
-      <w:start w:val="1"/>
-      <w:numFmt w:val="bullet"/>
-      <w:lvlText w:val="o"/>
-      <w:lvlJc w:val="left"/>
-      <w:pPr>
-        <w:tabs>
-          <w:tab w:val="num" w:pos="0"/>
-        </w:tabs>
-        <w:ind w:left="5400" w:hanging="360"/>
-      </w:pPr>
-      <w:rPr>
-        <w:rFonts w:ascii="Courier New" w:hAnsi="Courier New" w:cs="Courier New" w:hint="default"/>
-      </w:rPr>
-    </w:lvl>
-    <w:lvl w:ilvl="8">
-      <w:start w:val="1"/>
-      <w:numFmt w:val="bullet"/>
-      <w:lvlText w:val=""/>
-      <w:lvlJc w:val="left"/>
-      <w:pPr>
-        <w:tabs>
-          <w:tab w:val="num" w:pos="0"/>
-        </w:tabs>
-        <w:ind w:left="6120" w:hanging="360"/>
-      </w:pPr>
-      <w:rPr>
-        <w:rFonts w:ascii="Wingdings" w:hAnsi="Wingdings" w:cs="Wingdings" w:hint="default"/>
-      </w:rPr>
-    </w:lvl>
-  </w:abstractNum>
-  <w:abstractNum w:abstractNumId="3">
-    <w:lvl w:ilvl="0">
-      <w:start w:val="1"/>
       <w:numFmt w:val="none"/>
       <w:suff w:val="nothing"/>
       <w:lvlText w:val=""/>
@@ -3706,9 +3571,6 @@
   </w:num>
   <w:num w:numId="2">
     <w:abstractNumId w:val="2"/>
-  </w:num>
-  <w:num w:numId="3">
-    <w:abstractNumId w:val="3"/>
   </w:num>
 </w:numbering>
 </file>
@@ -4531,6 +4393,29 @@
       <w:lang w:val="en-US"/>
     </w:rPr>
   </w:style>
+  <w:style w:type="paragraph" w:styleId="TableContents">
+    <w:name w:val="Table Contents"/>
+    <w:basedOn w:val="Normal"/>
+    <w:qFormat/>
+    <w:pPr>
+      <w:widowControl w:val="false"/>
+      <w:suppressLineNumbers/>
+    </w:pPr>
+    <w:rPr/>
+  </w:style>
+  <w:style w:type="paragraph" w:styleId="TableHeading">
+    <w:name w:val="Table Heading"/>
+    <w:basedOn w:val="TableContents"/>
+    <w:qFormat/>
+    <w:pPr>
+      <w:suppressLineNumbers/>
+      <w:jc w:val="center"/>
+    </w:pPr>
+    <w:rPr>
+      <w:b/>
+      <w:bCs/>
+    </w:rPr>
+  </w:style>
   <w:style w:type="numbering" w:styleId="NoList" w:default="1">
     <w:name w:val="No List"/>
     <w:uiPriority w:val="99"/>

</xml_diff>

<commit_message>
[update]: adds proper pricing
</commit_message>
<xml_diff>
--- a/templates/proposal-template.docx
+++ b/templates/proposal-template.docx
@@ -1495,7 +1495,47 @@
                 <w:sz w:val="24"/>
                 <w:szCs w:val="24"/>
               </w:rPr>
-              <w:t>{sutotaNet}€</w:t>
+              <w:t>{su</w:t>
+            </w:r>
+            <w:r>
+              <w:rPr>
+                <w:b/>
+                <w:bCs/>
+                <w:color w:themeColor="text1" w:val="000000"/>
+                <w:sz w:val="24"/>
+                <w:szCs w:val="24"/>
+              </w:rPr>
+              <w:t>b</w:t>
+            </w:r>
+            <w:r>
+              <w:rPr>
+                <w:b/>
+                <w:bCs/>
+                <w:color w:themeColor="text1" w:val="000000"/>
+                <w:sz w:val="24"/>
+                <w:szCs w:val="24"/>
+              </w:rPr>
+              <w:t>tota</w:t>
+            </w:r>
+            <w:r>
+              <w:rPr>
+                <w:b/>
+                <w:bCs/>
+                <w:color w:themeColor="text1" w:val="000000"/>
+                <w:sz w:val="24"/>
+                <w:szCs w:val="24"/>
+              </w:rPr>
+              <w:t>l</w:t>
+            </w:r>
+            <w:r>
+              <w:rPr>
+                <w:b/>
+                <w:bCs/>
+                <w:color w:themeColor="text1" w:val="000000"/>
+                <w:sz w:val="24"/>
+                <w:szCs w:val="24"/>
+              </w:rPr>
+              <w:t>Net}€</w:t>
             </w:r>
           </w:p>
         </w:tc>
@@ -1875,7 +1915,23 @@
                 <w:sz w:val="24"/>
                 <w:szCs w:val="24"/>
               </w:rPr>
-              <w:t>{totalCrossPrice}€</w:t>
+              <w:t>{total</w:t>
+            </w:r>
+            <w:r>
+              <w:rPr>
+                <w:color w:themeColor="text1" w:val="000000"/>
+                <w:sz w:val="24"/>
+                <w:szCs w:val="24"/>
+              </w:rPr>
+              <w:t>G</w:t>
+            </w:r>
+            <w:r>
+              <w:rPr>
+                <w:color w:themeColor="text1" w:val="000000"/>
+                <w:sz w:val="24"/>
+                <w:szCs w:val="24"/>
+              </w:rPr>
+              <w:t>rossPrice}€</w:t>
             </w:r>
           </w:p>
         </w:tc>

</xml_diff>